<commit_message>
Removed Old File and Added Call Notes
-Removed old team.md file
-Added notes from call with Ryan.
</commit_message>
<xml_diff>
--- a/docs/Resources Used to Maintain and Develop Code.docx
+++ b/docs/Resources Used to Maintain and Develop Code.docx
@@ -362,6 +362,8 @@
         </w:rPr>
         <w:t xml:space="preserve"> (x64)</w:t>
       </w:r>
+      <w:bookmarkStart w:id="0" w:name="_GoBack"/>
+      <w:bookmarkEnd w:id="0"/>
     </w:p>
     <w:p>
       <w:pPr>
@@ -427,15 +429,31 @@
           <w:rFonts w:ascii="Verdana" w:hAnsi="Verdana"/>
           <w:u w:val="single"/>
         </w:rPr>
-        <w:t>How to freely install Notepad++</w:t>
-      </w:r>
+        <w:t xml:space="preserve">How to freely </w:t>
+      </w:r>
+      <w:r>
+        <w:rPr>
+          <w:rFonts w:ascii="Verdana" w:hAnsi="Verdana"/>
+          <w:u w:val="single"/>
+        </w:rPr>
+        <w:t xml:space="preserve">login to </w:t>
+      </w:r>
+      <w:proofErr w:type="spellStart"/>
+      <w:r>
+        <w:rPr>
+          <w:rFonts w:ascii="Verdana" w:hAnsi="Verdana"/>
+          <w:u w:val="single"/>
+        </w:rPr>
+        <w:t>GearHost</w:t>
+      </w:r>
+      <w:proofErr w:type="spellEnd"/>
     </w:p>
     <w:p>
       <w:pPr>
         <w:pStyle w:val="ListParagraph"/>
         <w:numPr>
           <w:ilvl w:val="0"/>
-          <w:numId w:val="4"/>
+          <w:numId w:val="8"/>
         </w:numPr>
         <w:rPr>
           <w:rFonts w:ascii="Verdana" w:hAnsi="Verdana"/>
@@ -453,27 +471,26 @@
             <w:rStyle w:val="Hyperlink"/>
             <w:rFonts w:ascii="Verdana" w:hAnsi="Verdana"/>
           </w:rPr>
-          <w:t>https://notepad-plus-plus.org/</w:t>
+          <w:t>https://www.gearhost.com/</w:t>
         </w:r>
       </w:hyperlink>
     </w:p>
     <w:p>
       <w:pPr>
-        <w:pStyle w:val="ListParagraph"/>
-        <w:rPr>
-          <w:rFonts w:ascii="Verdana" w:hAnsi="Verdana"/>
-        </w:rPr>
-      </w:pPr>
-      <w:r>
-        <w:rPr>
-          <w:rFonts w:ascii="Verdana" w:hAnsi="Verdana"/>
+        <w:ind w:left="360"/>
+        <w:rPr>
+          <w:rFonts w:ascii="Verdana" w:hAnsi="Verdana"/>
+        </w:rPr>
+      </w:pPr>
+      <w:r>
+        <w:rPr>
           <w:noProof/>
         </w:rPr>
         <w:drawing>
-          <wp:inline distT="0" distB="0" distL="0" distR="0" wp14:anchorId="19C546E8" wp14:editId="403DF15F">
-            <wp:extent cx="3305175" cy="4371975"/>
-            <wp:effectExtent l="0" t="0" r="9525" b="9525"/>
-            <wp:docPr id="1" name="Picture 1"/>
+          <wp:inline distT="0" distB="0" distL="0" distR="0" wp14:anchorId="527E8212" wp14:editId="5A50D4B0">
+            <wp:extent cx="5943600" cy="678815"/>
+            <wp:effectExtent l="0" t="0" r="0" b="6985"/>
+            <wp:docPr id="8" name="Picture 8"/>
             <wp:cNvGraphicFramePr>
               <a:graphicFrameLocks xmlns:a="http://schemas.openxmlformats.org/drawingml/2006/main" noChangeAspect="1"/>
             </wp:cNvGraphicFramePr>
@@ -493,7 +510,7 @@
                   <pic:spPr>
                     <a:xfrm>
                       <a:off x="0" y="0"/>
-                      <a:ext cx="3305175" cy="4371975"/>
+                      <a:ext cx="5943600" cy="678815"/>
                     </a:xfrm>
                     <a:prstGeom prst="rect">
                       <a:avLst/>
@@ -508,71 +525,55 @@
     </w:p>
     <w:p>
       <w:pPr>
-        <w:pStyle w:val="ListParagraph"/>
-        <w:rPr>
-          <w:rFonts w:ascii="Verdana" w:hAnsi="Verdana"/>
-        </w:rPr>
-      </w:pPr>
-    </w:p>
-    <w:p>
-      <w:pPr>
-        <w:pStyle w:val="ListParagraph"/>
-        <w:rPr>
-          <w:rFonts w:ascii="Verdana" w:hAnsi="Verdana"/>
-        </w:rPr>
-      </w:pPr>
-    </w:p>
-    <w:p>
-      <w:pPr>
-        <w:pStyle w:val="ListParagraph"/>
-        <w:rPr>
-          <w:rFonts w:ascii="Verdana" w:hAnsi="Verdana"/>
-        </w:rPr>
-      </w:pPr>
-    </w:p>
-    <w:p>
-      <w:pPr>
-        <w:pStyle w:val="ListParagraph"/>
-        <w:rPr>
-          <w:rFonts w:ascii="Verdana" w:hAnsi="Verdana"/>
-        </w:rPr>
-      </w:pPr>
-    </w:p>
-    <w:p>
-      <w:pPr>
-        <w:pStyle w:val="ListParagraph"/>
-        <w:rPr>
-          <w:rFonts w:ascii="Verdana" w:hAnsi="Verdana"/>
-        </w:rPr>
-      </w:pPr>
-    </w:p>
-    <w:p>
-      <w:pPr>
-        <w:pStyle w:val="ListParagraph"/>
-        <w:rPr>
-          <w:rFonts w:ascii="Verdana" w:hAnsi="Verdana"/>
-        </w:rPr>
-      </w:pPr>
-    </w:p>
-    <w:p>
-      <w:pPr>
-        <w:pStyle w:val="ListParagraph"/>
-        <w:rPr>
-          <w:rFonts w:ascii="Verdana" w:hAnsi="Verdana"/>
-        </w:rPr>
-      </w:pPr>
-    </w:p>
-    <w:p>
-      <w:pPr>
-        <w:pStyle w:val="ListParagraph"/>
-        <w:rPr>
-          <w:rFonts w:ascii="Verdana" w:hAnsi="Verdana"/>
-        </w:rPr>
-      </w:pPr>
-    </w:p>
-    <w:p>
-      <w:pPr>
-        <w:pStyle w:val="ListParagraph"/>
+        <w:ind w:left="360"/>
+        <w:rPr>
+          <w:rFonts w:ascii="Verdana" w:hAnsi="Verdana"/>
+        </w:rPr>
+      </w:pPr>
+    </w:p>
+    <w:p>
+      <w:pPr>
+        <w:ind w:left="360"/>
+        <w:rPr>
+          <w:rFonts w:ascii="Verdana" w:hAnsi="Verdana"/>
+        </w:rPr>
+      </w:pPr>
+    </w:p>
+    <w:p>
+      <w:pPr>
+        <w:ind w:left="360"/>
+        <w:rPr>
+          <w:rFonts w:ascii="Verdana" w:hAnsi="Verdana"/>
+        </w:rPr>
+      </w:pPr>
+    </w:p>
+    <w:p>
+      <w:pPr>
+        <w:ind w:left="360"/>
+        <w:rPr>
+          <w:rFonts w:ascii="Verdana" w:hAnsi="Verdana"/>
+        </w:rPr>
+      </w:pPr>
+    </w:p>
+    <w:p>
+      <w:pPr>
+        <w:ind w:left="360"/>
+        <w:rPr>
+          <w:rFonts w:ascii="Verdana" w:hAnsi="Verdana"/>
+        </w:rPr>
+      </w:pPr>
+    </w:p>
+    <w:p>
+      <w:pPr>
+        <w:ind w:left="360"/>
+        <w:rPr>
+          <w:rFonts w:ascii="Verdana" w:hAnsi="Verdana"/>
+        </w:rPr>
+      </w:pPr>
+    </w:p>
+    <w:p>
+      <w:pPr>
+        <w:ind w:left="360"/>
         <w:rPr>
           <w:rFonts w:ascii="Verdana" w:hAnsi="Verdana"/>
         </w:rPr>
@@ -583,7 +584,7 @@
         <w:pStyle w:val="ListParagraph"/>
         <w:numPr>
           <w:ilvl w:val="0"/>
-          <w:numId w:val="4"/>
+          <w:numId w:val="8"/>
         </w:numPr>
         <w:rPr>
           <w:rFonts w:ascii="Verdana" w:hAnsi="Verdana"/>
@@ -593,7 +594,21 @@
         <w:rPr>
           <w:rFonts w:ascii="Verdana" w:hAnsi="Verdana"/>
         </w:rPr>
-        <w:t>Select the proper install.</w:t>
+        <w:t xml:space="preserve">Login using the credentials below or you can also find them in the credentials text file in the </w:t>
+      </w:r>
+      <w:proofErr w:type="gramStart"/>
+      <w:r>
+        <w:rPr>
+          <w:rFonts w:ascii="Verdana" w:hAnsi="Verdana"/>
+        </w:rPr>
+        <w:t>docs</w:t>
+      </w:r>
+      <w:proofErr w:type="gramEnd"/>
+      <w:r>
+        <w:rPr>
+          <w:rFonts w:ascii="Verdana" w:hAnsi="Verdana"/>
+        </w:rPr>
+        <w:t xml:space="preserve"> section of the repository</w:t>
       </w:r>
     </w:p>
     <w:p>
@@ -605,14 +620,13 @@
       </w:pPr>
       <w:r>
         <w:rPr>
-          <w:rFonts w:ascii="Verdana" w:hAnsi="Verdana"/>
           <w:noProof/>
         </w:rPr>
         <w:drawing>
-          <wp:inline distT="0" distB="0" distL="0" distR="0" wp14:anchorId="2361A11B" wp14:editId="736E493E">
-            <wp:extent cx="4495800" cy="1600200"/>
-            <wp:effectExtent l="0" t="0" r="0" b="0"/>
-            <wp:docPr id="2" name="Picture 2"/>
+          <wp:inline distT="0" distB="0" distL="0" distR="0" wp14:anchorId="69FC5035" wp14:editId="0F9DED27">
+            <wp:extent cx="3886200" cy="2028825"/>
+            <wp:effectExtent l="0" t="0" r="0" b="9525"/>
+            <wp:docPr id="7" name="Picture 7"/>
             <wp:cNvGraphicFramePr>
               <a:graphicFrameLocks xmlns:a="http://schemas.openxmlformats.org/drawingml/2006/main" noChangeAspect="1"/>
             </wp:cNvGraphicFramePr>
@@ -632,7 +646,7 @@
                   <pic:spPr>
                     <a:xfrm>
                       <a:off x="0" y="0"/>
-                      <a:ext cx="4495800" cy="1600200"/>
+                      <a:ext cx="3886200" cy="2028825"/>
                     </a:xfrm>
                     <a:prstGeom prst="rect">
                       <a:avLst/>
@@ -647,32 +661,18 @@
     </w:p>
     <w:p>
       <w:pPr>
-        <w:rPr>
-          <w:rFonts w:ascii="Verdana" w:hAnsi="Verdana"/>
-        </w:rPr>
-      </w:pPr>
-    </w:p>
-    <w:p>
-      <w:pPr>
-        <w:rPr>
-          <w:rFonts w:ascii="Verdana" w:hAnsi="Verdana"/>
-          <w:u w:val="single"/>
-        </w:rPr>
-      </w:pPr>
-      <w:r>
-        <w:rPr>
-          <w:rFonts w:ascii="Verdana" w:hAnsi="Verdana"/>
-          <w:u w:val="single"/>
-        </w:rPr>
-        <w:t>How to freely install Notepad++ FTP</w:t>
-      </w:r>
+        <w:pStyle w:val="ListParagraph"/>
+        <w:rPr>
+          <w:rFonts w:ascii="Verdana" w:hAnsi="Verdana"/>
+        </w:rPr>
+      </w:pPr>
     </w:p>
     <w:p>
       <w:pPr>
         <w:pStyle w:val="ListParagraph"/>
         <w:numPr>
           <w:ilvl w:val="0"/>
-          <w:numId w:val="5"/>
+          <w:numId w:val="8"/>
         </w:numPr>
         <w:rPr>
           <w:rFonts w:ascii="Verdana" w:hAnsi="Verdana"/>
@@ -682,24 +682,72 @@
         <w:rPr>
           <w:rFonts w:ascii="Verdana" w:hAnsi="Verdana"/>
         </w:rPr>
-        <w:t xml:space="preserve">Navigate to </w:t>
-      </w:r>
-      <w:hyperlink r:id="rId8" w:history="1">
-        <w:r>
-          <w:rPr>
-            <w:rStyle w:val="Hyperlink"/>
-            <w:rFonts w:ascii="Verdana" w:hAnsi="Verdana"/>
-          </w:rPr>
-          <w:t>https://sourceforge.net/projects/nppftp/</w:t>
-        </w:r>
-      </w:hyperlink>
+        <w:t>Below you can see the Cloud Site</w:t>
+      </w:r>
+    </w:p>
+    <w:p>
+      <w:pPr>
+        <w:pStyle w:val="ListParagraph"/>
+        <w:rPr>
+          <w:rFonts w:ascii="Verdana" w:hAnsi="Verdana"/>
+        </w:rPr>
+      </w:pPr>
+      <w:r>
+        <w:rPr>
+          <w:noProof/>
+        </w:rPr>
+        <w:lastRenderedPageBreak/>
+        <w:drawing>
+          <wp:inline distT="0" distB="0" distL="0" distR="0" wp14:anchorId="389FBA39" wp14:editId="62B7FA5E">
+            <wp:extent cx="5943600" cy="2631440"/>
+            <wp:effectExtent l="0" t="0" r="0" b="0"/>
+            <wp:docPr id="9" name="Picture 9"/>
+            <wp:cNvGraphicFramePr>
+              <a:graphicFrameLocks xmlns:a="http://schemas.openxmlformats.org/drawingml/2006/main" noChangeAspect="1"/>
+            </wp:cNvGraphicFramePr>
+            <a:graphic xmlns:a="http://schemas.openxmlformats.org/drawingml/2006/main">
+              <a:graphicData uri="http://schemas.openxmlformats.org/drawingml/2006/picture">
+                <pic:pic xmlns:pic="http://schemas.openxmlformats.org/drawingml/2006/picture">
+                  <pic:nvPicPr>
+                    <pic:cNvPr id="1" name=""/>
+                    <pic:cNvPicPr/>
+                  </pic:nvPicPr>
+                  <pic:blipFill>
+                    <a:blip r:embed="rId8"/>
+                    <a:stretch>
+                      <a:fillRect/>
+                    </a:stretch>
+                  </pic:blipFill>
+                  <pic:spPr>
+                    <a:xfrm>
+                      <a:off x="0" y="0"/>
+                      <a:ext cx="5943600" cy="2631440"/>
+                    </a:xfrm>
+                    <a:prstGeom prst="rect">
+                      <a:avLst/>
+                    </a:prstGeom>
+                  </pic:spPr>
+                </pic:pic>
+              </a:graphicData>
+            </a:graphic>
+          </wp:inline>
+        </w:drawing>
+      </w:r>
+    </w:p>
+    <w:p>
+      <w:pPr>
+        <w:pStyle w:val="ListParagraph"/>
+        <w:rPr>
+          <w:rFonts w:ascii="Verdana" w:hAnsi="Verdana"/>
+        </w:rPr>
+      </w:pPr>
     </w:p>
     <w:p>
       <w:pPr>
         <w:pStyle w:val="ListParagraph"/>
         <w:numPr>
           <w:ilvl w:val="0"/>
-          <w:numId w:val="5"/>
+          <w:numId w:val="8"/>
         </w:numPr>
         <w:rPr>
           <w:rFonts w:ascii="Verdana" w:hAnsi="Verdana"/>
@@ -709,7 +757,7 @@
         <w:rPr>
           <w:rFonts w:ascii="Verdana" w:hAnsi="Verdana"/>
         </w:rPr>
-        <w:t>Click Download</w:t>
+        <w:t>Clicking on Databases brings you to the database of the Cloud Site</w:t>
       </w:r>
     </w:p>
     <w:p>
@@ -721,14 +769,13 @@
       </w:pPr>
       <w:r>
         <w:rPr>
-          <w:rFonts w:ascii="Verdana" w:hAnsi="Verdana"/>
           <w:noProof/>
         </w:rPr>
         <w:drawing>
-          <wp:inline distT="0" distB="0" distL="0" distR="0" wp14:anchorId="68FCD7D1" wp14:editId="46F0565A">
-            <wp:extent cx="5943600" cy="2422525"/>
+          <wp:inline distT="0" distB="0" distL="0" distR="0" wp14:anchorId="470CC3EF" wp14:editId="4FC59538">
+            <wp:extent cx="5943600" cy="1186180"/>
             <wp:effectExtent l="0" t="0" r="0" b="0"/>
-            <wp:docPr id="3" name="Picture 3"/>
+            <wp:docPr id="10" name="Picture 10"/>
             <wp:cNvGraphicFramePr>
               <a:graphicFrameLocks xmlns:a="http://schemas.openxmlformats.org/drawingml/2006/main" noChangeAspect="1"/>
             </wp:cNvGraphicFramePr>
@@ -748,7 +795,7 @@
                   <pic:spPr>
                     <a:xfrm>
                       <a:off x="0" y="0"/>
-                      <a:ext cx="5943600" cy="2422525"/>
+                      <a:ext cx="5943600" cy="1186180"/>
                     </a:xfrm>
                     <a:prstGeom prst="rect">
                       <a:avLst/>
@@ -763,7 +810,162 @@
     </w:p>
     <w:p>
       <w:pPr>
+        <w:rPr>
+          <w:rFonts w:ascii="Verdana" w:hAnsi="Verdana"/>
+          <w:u w:val="single"/>
+        </w:rPr>
+      </w:pPr>
+    </w:p>
+    <w:p>
+      <w:pPr>
+        <w:rPr>
+          <w:rFonts w:ascii="Verdana" w:hAnsi="Verdana"/>
+          <w:u w:val="single"/>
+        </w:rPr>
+      </w:pPr>
+    </w:p>
+    <w:p>
+      <w:pPr>
+        <w:rPr>
+          <w:rFonts w:ascii="Verdana" w:hAnsi="Verdana"/>
+          <w:u w:val="single"/>
+        </w:rPr>
+      </w:pPr>
+    </w:p>
+    <w:p>
+      <w:pPr>
+        <w:rPr>
+          <w:rFonts w:ascii="Verdana" w:hAnsi="Verdana"/>
+          <w:u w:val="single"/>
+        </w:rPr>
+      </w:pPr>
+    </w:p>
+    <w:p>
+      <w:pPr>
+        <w:rPr>
+          <w:rFonts w:ascii="Verdana" w:hAnsi="Verdana"/>
+          <w:u w:val="single"/>
+        </w:rPr>
+      </w:pPr>
+    </w:p>
+    <w:p>
+      <w:pPr>
+        <w:rPr>
+          <w:rFonts w:ascii="Verdana" w:hAnsi="Verdana"/>
+          <w:u w:val="single"/>
+        </w:rPr>
+      </w:pPr>
+    </w:p>
+    <w:p>
+      <w:pPr>
+        <w:rPr>
+          <w:rFonts w:ascii="Verdana" w:hAnsi="Verdana"/>
+          <w:u w:val="single"/>
+        </w:rPr>
+      </w:pPr>
+    </w:p>
+    <w:p>
+      <w:pPr>
+        <w:rPr>
+          <w:rFonts w:ascii="Verdana" w:hAnsi="Verdana"/>
+          <w:u w:val="single"/>
+        </w:rPr>
+      </w:pPr>
+    </w:p>
+    <w:p>
+      <w:pPr>
+        <w:rPr>
+          <w:rFonts w:ascii="Verdana" w:hAnsi="Verdana"/>
+          <w:u w:val="single"/>
+        </w:rPr>
+      </w:pPr>
+    </w:p>
+    <w:p>
+      <w:pPr>
+        <w:rPr>
+          <w:rFonts w:ascii="Verdana" w:hAnsi="Verdana"/>
+          <w:u w:val="single"/>
+        </w:rPr>
+      </w:pPr>
+    </w:p>
+    <w:p>
+      <w:pPr>
+        <w:rPr>
+          <w:rFonts w:ascii="Verdana" w:hAnsi="Verdana"/>
+          <w:u w:val="single"/>
+        </w:rPr>
+      </w:pPr>
+    </w:p>
+    <w:p>
+      <w:pPr>
+        <w:rPr>
+          <w:rFonts w:ascii="Verdana" w:hAnsi="Verdana"/>
+          <w:u w:val="single"/>
+        </w:rPr>
+      </w:pPr>
+    </w:p>
+    <w:p>
+      <w:pPr>
+        <w:rPr>
+          <w:rFonts w:ascii="Verdana" w:hAnsi="Verdana"/>
+          <w:u w:val="single"/>
+        </w:rPr>
+      </w:pPr>
+    </w:p>
+    <w:p>
+      <w:pPr>
+        <w:rPr>
+          <w:rFonts w:ascii="Verdana" w:hAnsi="Verdana"/>
+          <w:u w:val="single"/>
+        </w:rPr>
+      </w:pPr>
+    </w:p>
+    <w:p>
+      <w:pPr>
+        <w:rPr>
+          <w:rFonts w:ascii="Verdana" w:hAnsi="Verdana"/>
+          <w:u w:val="single"/>
+        </w:rPr>
+      </w:pPr>
+      <w:r>
+        <w:rPr>
+          <w:rFonts w:ascii="Verdana" w:hAnsi="Verdana"/>
+          <w:u w:val="single"/>
+        </w:rPr>
+        <w:lastRenderedPageBreak/>
+        <w:t>How to freely install Notepad++</w:t>
+      </w:r>
+    </w:p>
+    <w:p>
+      <w:pPr>
         <w:pStyle w:val="ListParagraph"/>
+        <w:numPr>
+          <w:ilvl w:val="0"/>
+          <w:numId w:val="4"/>
+        </w:numPr>
+        <w:rPr>
+          <w:rFonts w:ascii="Verdana" w:hAnsi="Verdana"/>
+        </w:rPr>
+      </w:pPr>
+      <w:r>
+        <w:rPr>
+          <w:rFonts w:ascii="Verdana" w:hAnsi="Verdana"/>
+        </w:rPr>
+        <w:t xml:space="preserve">Navigate to </w:t>
+      </w:r>
+      <w:hyperlink r:id="rId10" w:history="1">
+        <w:r>
+          <w:rPr>
+            <w:rStyle w:val="Hyperlink"/>
+            <w:rFonts w:ascii="Verdana" w:hAnsi="Verdana"/>
+          </w:rPr>
+          <w:t>https://notepad-plus-plus.org/</w:t>
+        </w:r>
+      </w:hyperlink>
+    </w:p>
+    <w:p>
+      <w:pPr>
+        <w:pStyle w:val="ListParagraph"/>
         <w:rPr>
           <w:rFonts w:ascii="Verdana" w:hAnsi="Verdana"/>
         </w:rPr>
@@ -774,124 +976,10 @@
           <w:noProof/>
         </w:rPr>
         <w:drawing>
-          <wp:inline distT="0" distB="0" distL="0" distR="0" wp14:anchorId="0D2D83FB" wp14:editId="262CDA06">
-            <wp:extent cx="3905250" cy="990600"/>
-            <wp:effectExtent l="0" t="0" r="0" b="0"/>
-            <wp:docPr id="4" name="Picture 4"/>
-            <wp:cNvGraphicFramePr>
-              <a:graphicFrameLocks xmlns:a="http://schemas.openxmlformats.org/drawingml/2006/main" noChangeAspect="1"/>
-            </wp:cNvGraphicFramePr>
-            <a:graphic xmlns:a="http://schemas.openxmlformats.org/drawingml/2006/main">
-              <a:graphicData uri="http://schemas.openxmlformats.org/drawingml/2006/picture">
-                <pic:pic xmlns:pic="http://schemas.openxmlformats.org/drawingml/2006/picture">
-                  <pic:nvPicPr>
-                    <pic:cNvPr id="1" name=""/>
-                    <pic:cNvPicPr/>
-                  </pic:nvPicPr>
-                  <pic:blipFill>
-                    <a:blip r:embed="rId10"/>
-                    <a:stretch>
-                      <a:fillRect/>
-                    </a:stretch>
-                  </pic:blipFill>
-                  <pic:spPr>
-                    <a:xfrm>
-                      <a:off x="0" y="0"/>
-                      <a:ext cx="3905250" cy="990600"/>
-                    </a:xfrm>
-                    <a:prstGeom prst="rect">
-                      <a:avLst/>
-                    </a:prstGeom>
-                  </pic:spPr>
-                </pic:pic>
-              </a:graphicData>
-            </a:graphic>
-          </wp:inline>
-        </w:drawing>
-      </w:r>
-    </w:p>
-    <w:p>
-      <w:pPr>
-        <w:rPr>
-          <w:rFonts w:ascii="Verdana" w:hAnsi="Verdana"/>
-        </w:rPr>
-      </w:pPr>
-    </w:p>
-    <w:p>
-      <w:pPr>
-        <w:rPr>
-          <w:rFonts w:ascii="Verdana" w:hAnsi="Verdana"/>
-        </w:rPr>
-      </w:pPr>
-    </w:p>
-    <w:p>
-      <w:pPr>
-        <w:rPr>
-          <w:rFonts w:ascii="Verdana" w:hAnsi="Verdana"/>
-        </w:rPr>
-      </w:pPr>
-    </w:p>
-    <w:p>
-      <w:pPr>
-        <w:rPr>
-          <w:rFonts w:ascii="Verdana" w:hAnsi="Verdana"/>
-        </w:rPr>
-      </w:pPr>
-    </w:p>
-    <w:p>
-      <w:pPr>
-        <w:rPr>
-          <w:rFonts w:ascii="Verdana" w:hAnsi="Verdana"/>
-        </w:rPr>
-      </w:pPr>
-    </w:p>
-    <w:p>
-      <w:pPr>
-        <w:rPr>
-          <w:rFonts w:ascii="Verdana" w:hAnsi="Verdana"/>
-          <w:u w:val="single"/>
-        </w:rPr>
-      </w:pPr>
-      <w:r>
-        <w:rPr>
-          <w:rFonts w:ascii="Verdana" w:hAnsi="Verdana"/>
-          <w:u w:val="single"/>
-        </w:rPr>
-        <w:lastRenderedPageBreak/>
-        <w:t xml:space="preserve">To use </w:t>
-      </w:r>
-      <w:proofErr w:type="spellStart"/>
-      <w:r>
-        <w:rPr>
-          <w:rFonts w:ascii="Verdana" w:hAnsi="Verdana"/>
-          <w:u w:val="single"/>
-        </w:rPr>
-        <w:t>NppFTP</w:t>
-      </w:r>
-      <w:proofErr w:type="spellEnd"/>
-      <w:r>
-        <w:rPr>
-          <w:rFonts w:ascii="Verdana" w:hAnsi="Verdana"/>
-          <w:u w:val="single"/>
-        </w:rPr>
-        <w:t>: Copy the DLL file to the following directory:</w:t>
-      </w:r>
-    </w:p>
-    <w:p>
-      <w:pPr>
-        <w:rPr>
-          <w:rFonts w:ascii="Verdana" w:hAnsi="Verdana"/>
-        </w:rPr>
-      </w:pPr>
-      <w:r>
-        <w:rPr>
-          <w:noProof/>
-        </w:rPr>
-        <w:drawing>
-          <wp:inline distT="0" distB="0" distL="0" distR="0" wp14:anchorId="013AEEEE" wp14:editId="47DE9451">
-            <wp:extent cx="5943600" cy="2312670"/>
-            <wp:effectExtent l="0" t="0" r="0" b="0"/>
-            <wp:docPr id="11" name="Picture 11"/>
+          <wp:inline distT="0" distB="0" distL="0" distR="0" wp14:anchorId="19C546E8" wp14:editId="403DF15F">
+            <wp:extent cx="3305175" cy="4371975"/>
+            <wp:effectExtent l="0" t="0" r="9525" b="9525"/>
+            <wp:docPr id="1" name="Picture 1"/>
             <wp:cNvGraphicFramePr>
               <a:graphicFrameLocks xmlns:a="http://schemas.openxmlformats.org/drawingml/2006/main" noChangeAspect="1"/>
             </wp:cNvGraphicFramePr>
@@ -911,7 +999,7 @@
                   <pic:spPr>
                     <a:xfrm>
                       <a:off x="0" y="0"/>
-                      <a:ext cx="5943600" cy="2312670"/>
+                      <a:ext cx="3305175" cy="4371975"/>
                     </a:xfrm>
                     <a:prstGeom prst="rect">
                       <a:avLst/>
@@ -926,41 +1014,112 @@
     </w:p>
     <w:p>
       <w:pPr>
-        <w:rPr>
-          <w:rFonts w:ascii="Verdana" w:hAnsi="Verdana"/>
-        </w:rPr>
-      </w:pPr>
-    </w:p>
-    <w:p>
-      <w:pPr>
-        <w:rPr>
-          <w:rFonts w:ascii="Verdana" w:hAnsi="Verdana"/>
-          <w:u w:val="single"/>
-        </w:rPr>
-      </w:pPr>
-      <w:r>
-        <w:rPr>
-          <w:rFonts w:ascii="Verdana" w:hAnsi="Verdana"/>
-          <w:u w:val="single"/>
-        </w:rPr>
-        <w:t>Connecting to the Database using the FTP in NPP:</w:t>
-      </w:r>
-    </w:p>
-    <w:p>
-      <w:pPr>
-        <w:rPr>
-          <w:rFonts w:ascii="Verdana" w:hAnsi="Verdana"/>
-        </w:rPr>
-      </w:pPr>
-      <w:r>
-        <w:rPr>
+        <w:pStyle w:val="ListParagraph"/>
+        <w:rPr>
+          <w:rFonts w:ascii="Verdana" w:hAnsi="Verdana"/>
+        </w:rPr>
+      </w:pPr>
+    </w:p>
+    <w:p>
+      <w:pPr>
+        <w:pStyle w:val="ListParagraph"/>
+        <w:rPr>
+          <w:rFonts w:ascii="Verdana" w:hAnsi="Verdana"/>
+        </w:rPr>
+      </w:pPr>
+    </w:p>
+    <w:p>
+      <w:pPr>
+        <w:pStyle w:val="ListParagraph"/>
+        <w:rPr>
+          <w:rFonts w:ascii="Verdana" w:hAnsi="Verdana"/>
+        </w:rPr>
+      </w:pPr>
+    </w:p>
+    <w:p>
+      <w:pPr>
+        <w:pStyle w:val="ListParagraph"/>
+        <w:rPr>
+          <w:rFonts w:ascii="Verdana" w:hAnsi="Verdana"/>
+        </w:rPr>
+      </w:pPr>
+    </w:p>
+    <w:p>
+      <w:pPr>
+        <w:pStyle w:val="ListParagraph"/>
+        <w:rPr>
+          <w:rFonts w:ascii="Verdana" w:hAnsi="Verdana"/>
+        </w:rPr>
+      </w:pPr>
+    </w:p>
+    <w:p>
+      <w:pPr>
+        <w:pStyle w:val="ListParagraph"/>
+        <w:rPr>
+          <w:rFonts w:ascii="Verdana" w:hAnsi="Verdana"/>
+        </w:rPr>
+      </w:pPr>
+    </w:p>
+    <w:p>
+      <w:pPr>
+        <w:pStyle w:val="ListParagraph"/>
+        <w:rPr>
+          <w:rFonts w:ascii="Verdana" w:hAnsi="Verdana"/>
+        </w:rPr>
+      </w:pPr>
+    </w:p>
+    <w:p>
+      <w:pPr>
+        <w:pStyle w:val="ListParagraph"/>
+        <w:rPr>
+          <w:rFonts w:ascii="Verdana" w:hAnsi="Verdana"/>
+        </w:rPr>
+      </w:pPr>
+    </w:p>
+    <w:p>
+      <w:pPr>
+        <w:pStyle w:val="ListParagraph"/>
+        <w:rPr>
+          <w:rFonts w:ascii="Verdana" w:hAnsi="Verdana"/>
+        </w:rPr>
+      </w:pPr>
+    </w:p>
+    <w:p>
+      <w:pPr>
+        <w:pStyle w:val="ListParagraph"/>
+        <w:numPr>
+          <w:ilvl w:val="0"/>
+          <w:numId w:val="4"/>
+        </w:numPr>
+        <w:rPr>
+          <w:rFonts w:ascii="Verdana" w:hAnsi="Verdana"/>
+        </w:rPr>
+      </w:pPr>
+      <w:r>
+        <w:rPr>
+          <w:rFonts w:ascii="Verdana" w:hAnsi="Verdana"/>
+        </w:rPr>
+        <w:t>Select the proper install.</w:t>
+      </w:r>
+    </w:p>
+    <w:p>
+      <w:pPr>
+        <w:pStyle w:val="ListParagraph"/>
+        <w:rPr>
+          <w:rFonts w:ascii="Verdana" w:hAnsi="Verdana"/>
+        </w:rPr>
+      </w:pPr>
+      <w:r>
+        <w:rPr>
+          <w:rFonts w:ascii="Verdana" w:hAnsi="Verdana"/>
           <w:noProof/>
         </w:rPr>
+        <w:lastRenderedPageBreak/>
         <w:drawing>
-          <wp:inline distT="0" distB="0" distL="0" distR="0" wp14:anchorId="666E4A8F" wp14:editId="5EA6907D">
-            <wp:extent cx="5943600" cy="226695"/>
-            <wp:effectExtent l="0" t="0" r="0" b="1905"/>
-            <wp:docPr id="13" name="Picture 13"/>
+          <wp:inline distT="0" distB="0" distL="0" distR="0" wp14:anchorId="2361A11B" wp14:editId="736E493E">
+            <wp:extent cx="4495800" cy="1600200"/>
+            <wp:effectExtent l="0" t="0" r="0" b="0"/>
+            <wp:docPr id="2" name="Picture 2"/>
             <wp:cNvGraphicFramePr>
               <a:graphicFrameLocks xmlns:a="http://schemas.openxmlformats.org/drawingml/2006/main" noChangeAspect="1"/>
             </wp:cNvGraphicFramePr>
@@ -980,7 +1139,7 @@
                   <pic:spPr>
                     <a:xfrm>
                       <a:off x="0" y="0"/>
-                      <a:ext cx="5943600" cy="226695"/>
+                      <a:ext cx="4495800" cy="1600200"/>
                     </a:xfrm>
                     <a:prstGeom prst="rect">
                       <a:avLst/>
@@ -999,62 +1158,84 @@
           <w:rFonts w:ascii="Verdana" w:hAnsi="Verdana"/>
         </w:rPr>
       </w:pPr>
-      <w:r>
-        <w:rPr>
+    </w:p>
+    <w:p>
+      <w:pPr>
+        <w:rPr>
+          <w:rFonts w:ascii="Verdana" w:hAnsi="Verdana"/>
+          <w:u w:val="single"/>
+        </w:rPr>
+      </w:pPr>
+      <w:r>
+        <w:rPr>
+          <w:rFonts w:ascii="Verdana" w:hAnsi="Verdana"/>
+          <w:u w:val="single"/>
+        </w:rPr>
+        <w:t>How to freely install Notepad++ FTP</w:t>
+      </w:r>
+    </w:p>
+    <w:p>
+      <w:pPr>
+        <w:pStyle w:val="ListParagraph"/>
+        <w:numPr>
+          <w:ilvl w:val="0"/>
+          <w:numId w:val="5"/>
+        </w:numPr>
+        <w:rPr>
+          <w:rFonts w:ascii="Verdana" w:hAnsi="Verdana"/>
+        </w:rPr>
+      </w:pPr>
+      <w:r>
+        <w:rPr>
+          <w:rFonts w:ascii="Verdana" w:hAnsi="Verdana"/>
+        </w:rPr>
+        <w:t xml:space="preserve">Navigate to </w:t>
+      </w:r>
+      <w:hyperlink r:id="rId13" w:history="1">
+        <w:r>
+          <w:rPr>
+            <w:rStyle w:val="Hyperlink"/>
+            <w:rFonts w:ascii="Verdana" w:hAnsi="Verdana"/>
+          </w:rPr>
+          <w:t>https://sourceforge.net/projects/nppftp/</w:t>
+        </w:r>
+      </w:hyperlink>
+    </w:p>
+    <w:p>
+      <w:pPr>
+        <w:pStyle w:val="ListParagraph"/>
+        <w:numPr>
+          <w:ilvl w:val="0"/>
+          <w:numId w:val="5"/>
+        </w:numPr>
+        <w:rPr>
+          <w:rFonts w:ascii="Verdana" w:hAnsi="Verdana"/>
+        </w:rPr>
+      </w:pPr>
+      <w:r>
+        <w:rPr>
+          <w:rFonts w:ascii="Verdana" w:hAnsi="Verdana"/>
+        </w:rPr>
+        <w:t>Click Download</w:t>
+      </w:r>
+    </w:p>
+    <w:p>
+      <w:pPr>
+        <w:pStyle w:val="ListParagraph"/>
+        <w:rPr>
+          <w:rFonts w:ascii="Verdana" w:hAnsi="Verdana"/>
+        </w:rPr>
+      </w:pPr>
+      <w:r>
+        <w:rPr>
+          <w:rFonts w:ascii="Verdana" w:hAnsi="Verdana"/>
           <w:noProof/>
         </w:rPr>
         <w:drawing>
-          <wp:inline distT="0" distB="0" distL="0" distR="0" wp14:anchorId="1DD13A99" wp14:editId="7EC1C69C">
-            <wp:extent cx="3533775" cy="1352550"/>
-            <wp:effectExtent l="0" t="0" r="9525" b="0"/>
-            <wp:docPr id="14" name="Picture 14"/>
-            <wp:cNvGraphicFramePr>
-              <a:graphicFrameLocks xmlns:a="http://schemas.openxmlformats.org/drawingml/2006/main" noChangeAspect="1"/>
-            </wp:cNvGraphicFramePr>
-            <a:graphic xmlns:a="http://schemas.openxmlformats.org/drawingml/2006/main">
-              <a:graphicData uri="http://schemas.openxmlformats.org/drawingml/2006/picture">
-                <pic:pic xmlns:pic="http://schemas.openxmlformats.org/drawingml/2006/picture">
-                  <pic:nvPicPr>
-                    <pic:cNvPr id="1" name=""/>
-                    <pic:cNvPicPr/>
-                  </pic:nvPicPr>
-                  <pic:blipFill>
-                    <a:blip r:embed="rId13"/>
-                    <a:stretch>
-                      <a:fillRect/>
-                    </a:stretch>
-                  </pic:blipFill>
-                  <pic:spPr>
-                    <a:xfrm>
-                      <a:off x="0" y="0"/>
-                      <a:ext cx="3533775" cy="1352550"/>
-                    </a:xfrm>
-                    <a:prstGeom prst="rect">
-                      <a:avLst/>
-                    </a:prstGeom>
-                  </pic:spPr>
-                </pic:pic>
-              </a:graphicData>
-            </a:graphic>
-          </wp:inline>
-        </w:drawing>
-      </w:r>
-    </w:p>
-    <w:p>
-      <w:pPr>
-        <w:rPr>
-          <w:rFonts w:ascii="Verdana" w:hAnsi="Verdana"/>
-        </w:rPr>
-      </w:pPr>
-      <w:r>
-        <w:rPr>
-          <w:noProof/>
-        </w:rPr>
-        <w:drawing>
-          <wp:inline distT="0" distB="0" distL="0" distR="0" wp14:anchorId="6A733782" wp14:editId="61257454">
-            <wp:extent cx="3486150" cy="1362075"/>
-            <wp:effectExtent l="0" t="0" r="0" b="9525"/>
-            <wp:docPr id="15" name="Picture 15"/>
+          <wp:inline distT="0" distB="0" distL="0" distR="0" wp14:anchorId="68FCD7D1" wp14:editId="46F0565A">
+            <wp:extent cx="5943600" cy="2422525"/>
+            <wp:effectExtent l="0" t="0" r="0" b="0"/>
+            <wp:docPr id="3" name="Picture 3"/>
             <wp:cNvGraphicFramePr>
               <a:graphicFrameLocks xmlns:a="http://schemas.openxmlformats.org/drawingml/2006/main" noChangeAspect="1"/>
             </wp:cNvGraphicFramePr>
@@ -1074,7 +1255,7 @@
                   <pic:spPr>
                     <a:xfrm>
                       <a:off x="0" y="0"/>
-                      <a:ext cx="3486150" cy="1362075"/>
+                      <a:ext cx="5943600" cy="2422525"/>
                     </a:xfrm>
                     <a:prstGeom prst="rect">
                       <a:avLst/>
@@ -1089,27 +1270,21 @@
     </w:p>
     <w:p>
       <w:pPr>
-        <w:rPr>
-          <w:rFonts w:ascii="Verdana" w:hAnsi="Verdana"/>
-        </w:rPr>
-      </w:pPr>
-    </w:p>
-    <w:p>
-      <w:pPr>
-        <w:rPr>
-          <w:rFonts w:ascii="Verdana" w:hAnsi="Verdana"/>
-        </w:rPr>
-      </w:pPr>
-      <w:r>
-        <w:rPr>
+        <w:pStyle w:val="ListParagraph"/>
+        <w:rPr>
+          <w:rFonts w:ascii="Verdana" w:hAnsi="Verdana"/>
+        </w:rPr>
+      </w:pPr>
+      <w:r>
+        <w:rPr>
+          <w:rFonts w:ascii="Verdana" w:hAnsi="Verdana"/>
           <w:noProof/>
         </w:rPr>
-        <w:lastRenderedPageBreak/>
         <w:drawing>
-          <wp:inline distT="0" distB="0" distL="0" distR="0" wp14:anchorId="216CF9A8" wp14:editId="6CB25821">
-            <wp:extent cx="4991100" cy="4029075"/>
-            <wp:effectExtent l="0" t="0" r="0" b="9525"/>
-            <wp:docPr id="16" name="Picture 16"/>
+          <wp:inline distT="0" distB="0" distL="0" distR="0" wp14:anchorId="0D2D83FB" wp14:editId="262CDA06">
+            <wp:extent cx="3905250" cy="990600"/>
+            <wp:effectExtent l="0" t="0" r="0" b="0"/>
+            <wp:docPr id="4" name="Picture 4"/>
             <wp:cNvGraphicFramePr>
               <a:graphicFrameLocks xmlns:a="http://schemas.openxmlformats.org/drawingml/2006/main" noChangeAspect="1"/>
             </wp:cNvGraphicFramePr>
@@ -1129,7 +1304,7 @@
                   <pic:spPr>
                     <a:xfrm>
                       <a:off x="0" y="0"/>
-                      <a:ext cx="4991100" cy="4029075"/>
+                      <a:ext cx="3905250" cy="990600"/>
                     </a:xfrm>
                     <a:prstGeom prst="rect">
                       <a:avLst/>
@@ -1155,25 +1330,57 @@
           <w:rFonts w:ascii="Verdana" w:hAnsi="Verdana"/>
         </w:rPr>
       </w:pPr>
-      <w:r>
-        <w:rPr>
-          <w:rFonts w:ascii="Verdana" w:hAnsi="Verdana"/>
-        </w:rPr>
-        <w:t xml:space="preserve">Fill out the form by using the information found on </w:t>
+    </w:p>
+    <w:p>
+      <w:pPr>
+        <w:rPr>
+          <w:rFonts w:ascii="Verdana" w:hAnsi="Verdana"/>
+        </w:rPr>
+      </w:pPr>
+    </w:p>
+    <w:p>
+      <w:pPr>
+        <w:rPr>
+          <w:rFonts w:ascii="Verdana" w:hAnsi="Verdana"/>
+        </w:rPr>
+      </w:pPr>
+    </w:p>
+    <w:p>
+      <w:pPr>
+        <w:rPr>
+          <w:rFonts w:ascii="Verdana" w:hAnsi="Verdana"/>
+        </w:rPr>
+      </w:pPr>
+    </w:p>
+    <w:p>
+      <w:pPr>
+        <w:rPr>
+          <w:rFonts w:ascii="Verdana" w:hAnsi="Verdana"/>
+          <w:u w:val="single"/>
+        </w:rPr>
+      </w:pPr>
+      <w:r>
+        <w:rPr>
+          <w:rFonts w:ascii="Verdana" w:hAnsi="Verdana"/>
+          <w:u w:val="single"/>
+        </w:rPr>
+        <w:t xml:space="preserve">To use </w:t>
       </w:r>
       <w:proofErr w:type="spellStart"/>
       <w:r>
         <w:rPr>
           <w:rFonts w:ascii="Verdana" w:hAnsi="Verdana"/>
-        </w:rPr>
-        <w:t>GearHost</w:t>
+          <w:u w:val="single"/>
+        </w:rPr>
+        <w:t>NppFTP</w:t>
       </w:r>
       <w:proofErr w:type="spellEnd"/>
       <w:r>
         <w:rPr>
           <w:rFonts w:ascii="Verdana" w:hAnsi="Verdana"/>
-        </w:rPr>
-        <w:t xml:space="preserve"> below:</w:t>
+          <w:u w:val="single"/>
+        </w:rPr>
+        <w:t>: Copy the DLL file to the following directory:</w:t>
       </w:r>
     </w:p>
     <w:p>
@@ -1186,11 +1393,12 @@
         <w:rPr>
           <w:noProof/>
         </w:rPr>
+        <w:lastRenderedPageBreak/>
         <w:drawing>
-          <wp:inline distT="0" distB="0" distL="0" distR="0" wp14:anchorId="60B7D8BA" wp14:editId="3B42C059">
-            <wp:extent cx="5943600" cy="2473325"/>
-            <wp:effectExtent l="0" t="0" r="0" b="3175"/>
-            <wp:docPr id="17" name="Picture 17"/>
+          <wp:inline distT="0" distB="0" distL="0" distR="0" wp14:anchorId="013AEEEE" wp14:editId="47DE9451">
+            <wp:extent cx="5943600" cy="2312670"/>
+            <wp:effectExtent l="0" t="0" r="0" b="0"/>
+            <wp:docPr id="11" name="Picture 11"/>
             <wp:cNvGraphicFramePr>
               <a:graphicFrameLocks xmlns:a="http://schemas.openxmlformats.org/drawingml/2006/main" noChangeAspect="1"/>
             </wp:cNvGraphicFramePr>
@@ -1210,7 +1418,7 @@
                   <pic:spPr>
                     <a:xfrm>
                       <a:off x="0" y="0"/>
-                      <a:ext cx="5943600" cy="2473325"/>
+                      <a:ext cx="5943600" cy="2312670"/>
                     </a:xfrm>
                     <a:prstGeom prst="rect">
                       <a:avLst/>
@@ -1234,18 +1442,32 @@
       <w:pPr>
         <w:rPr>
           <w:rFonts w:ascii="Verdana" w:hAnsi="Verdana"/>
+          <w:u w:val="single"/>
+        </w:rPr>
+      </w:pPr>
+      <w:r>
+        <w:rPr>
+          <w:rFonts w:ascii="Verdana" w:hAnsi="Verdana"/>
+          <w:u w:val="single"/>
+        </w:rPr>
+        <w:t>Connecting to the Database using the FTP in NPP:</w:t>
+      </w:r>
+    </w:p>
+    <w:p>
+      <w:pPr>
+        <w:rPr>
+          <w:rFonts w:ascii="Verdana" w:hAnsi="Verdana"/>
         </w:rPr>
       </w:pPr>
       <w:r>
         <w:rPr>
           <w:noProof/>
         </w:rPr>
-        <w:lastRenderedPageBreak/>
         <w:drawing>
-          <wp:inline distT="0" distB="0" distL="0" distR="0" wp14:anchorId="3294CFED" wp14:editId="11F98088">
-            <wp:extent cx="5095875" cy="4057650"/>
-            <wp:effectExtent l="0" t="0" r="9525" b="0"/>
-            <wp:docPr id="18" name="Picture 18"/>
+          <wp:inline distT="0" distB="0" distL="0" distR="0" wp14:anchorId="666E4A8F" wp14:editId="5EA6907D">
+            <wp:extent cx="5943600" cy="226695"/>
+            <wp:effectExtent l="0" t="0" r="0" b="1905"/>
+            <wp:docPr id="13" name="Picture 13"/>
             <wp:cNvGraphicFramePr>
               <a:graphicFrameLocks xmlns:a="http://schemas.openxmlformats.org/drawingml/2006/main" noChangeAspect="1"/>
             </wp:cNvGraphicFramePr>
@@ -1265,7 +1487,7 @@
                   <pic:spPr>
                     <a:xfrm>
                       <a:off x="0" y="0"/>
-                      <a:ext cx="5095875" cy="4057650"/>
+                      <a:ext cx="5943600" cy="226695"/>
                     </a:xfrm>
                     <a:prstGeom prst="rect">
                       <a:avLst/>
@@ -1277,100 +1499,69 @@
           </wp:inline>
         </w:drawing>
       </w:r>
-      <w:bookmarkStart w:id="0" w:name="_GoBack"/>
-      <w:bookmarkEnd w:id="0"/>
-    </w:p>
-    <w:p>
-      <w:pPr>
-        <w:rPr>
-          <w:rFonts w:ascii="Verdana" w:hAnsi="Verdana"/>
-        </w:rPr>
-      </w:pPr>
-    </w:p>
-    <w:p>
-      <w:pPr>
-        <w:rPr>
-          <w:rFonts w:ascii="Verdana" w:hAnsi="Verdana"/>
-        </w:rPr>
-      </w:pPr>
-    </w:p>
-    <w:p>
-      <w:pPr>
-        <w:rPr>
-          <w:rFonts w:ascii="Verdana" w:hAnsi="Verdana"/>
-          <w:u w:val="single"/>
-        </w:rPr>
-      </w:pPr>
-      <w:r>
-        <w:rPr>
-          <w:rFonts w:ascii="Verdana" w:hAnsi="Verdana"/>
-          <w:u w:val="single"/>
-        </w:rPr>
-        <w:t>How to freely install MySQL Workbench</w:t>
-      </w:r>
-    </w:p>
-    <w:p>
-      <w:pPr>
-        <w:pStyle w:val="ListParagraph"/>
-        <w:numPr>
-          <w:ilvl w:val="0"/>
-          <w:numId w:val="6"/>
-        </w:numPr>
-        <w:rPr>
-          <w:rFonts w:ascii="Verdana" w:hAnsi="Verdana"/>
-        </w:rPr>
-      </w:pPr>
-      <w:r>
-        <w:rPr>
-          <w:rFonts w:ascii="Verdana" w:hAnsi="Verdana"/>
-        </w:rPr>
-        <w:t xml:space="preserve">Navigate to </w:t>
-      </w:r>
-      <w:hyperlink r:id="rId18" w:history="1">
-        <w:r>
-          <w:rPr>
-            <w:rStyle w:val="Hyperlink"/>
-            <w:rFonts w:ascii="Verdana" w:hAnsi="Verdana"/>
-          </w:rPr>
-          <w:t>https://dev.mysql.com/downloads/</w:t>
-        </w:r>
-      </w:hyperlink>
-    </w:p>
-    <w:p>
-      <w:pPr>
-        <w:pStyle w:val="ListParagraph"/>
-        <w:numPr>
-          <w:ilvl w:val="0"/>
-          <w:numId w:val="6"/>
-        </w:numPr>
-        <w:rPr>
-          <w:rFonts w:ascii="Verdana" w:hAnsi="Verdana"/>
-        </w:rPr>
-      </w:pPr>
-      <w:r>
-        <w:rPr>
-          <w:rFonts w:ascii="Verdana" w:hAnsi="Verdana"/>
-        </w:rPr>
-        <w:t>Find the proper version and click download.</w:t>
-      </w:r>
-    </w:p>
-    <w:p>
-      <w:pPr>
-        <w:pStyle w:val="ListParagraph"/>
-        <w:rPr>
-          <w:rFonts w:ascii="Verdana" w:hAnsi="Verdana"/>
-        </w:rPr>
-      </w:pPr>
-      <w:r>
-        <w:rPr>
-          <w:rFonts w:ascii="Verdana" w:hAnsi="Verdana"/>
+    </w:p>
+    <w:p>
+      <w:pPr>
+        <w:rPr>
+          <w:rFonts w:ascii="Verdana" w:hAnsi="Verdana"/>
+        </w:rPr>
+      </w:pPr>
+      <w:r>
+        <w:rPr>
           <w:noProof/>
         </w:rPr>
         <w:drawing>
-          <wp:inline distT="0" distB="0" distL="0" distR="0" wp14:anchorId="21B4E79B" wp14:editId="3425ED77">
-            <wp:extent cx="3857625" cy="2562225"/>
-            <wp:effectExtent l="0" t="0" r="9525" b="9525"/>
-            <wp:docPr id="5" name="Picture 5"/>
+          <wp:inline distT="0" distB="0" distL="0" distR="0" wp14:anchorId="1DD13A99" wp14:editId="7EC1C69C">
+            <wp:extent cx="3533775" cy="1352550"/>
+            <wp:effectExtent l="0" t="0" r="9525" b="0"/>
+            <wp:docPr id="14" name="Picture 14"/>
+            <wp:cNvGraphicFramePr>
+              <a:graphicFrameLocks xmlns:a="http://schemas.openxmlformats.org/drawingml/2006/main" noChangeAspect="1"/>
+            </wp:cNvGraphicFramePr>
+            <a:graphic xmlns:a="http://schemas.openxmlformats.org/drawingml/2006/main">
+              <a:graphicData uri="http://schemas.openxmlformats.org/drawingml/2006/picture">
+                <pic:pic xmlns:pic="http://schemas.openxmlformats.org/drawingml/2006/picture">
+                  <pic:nvPicPr>
+                    <pic:cNvPr id="1" name=""/>
+                    <pic:cNvPicPr/>
+                  </pic:nvPicPr>
+                  <pic:blipFill>
+                    <a:blip r:embed="rId18"/>
+                    <a:stretch>
+                      <a:fillRect/>
+                    </a:stretch>
+                  </pic:blipFill>
+                  <pic:spPr>
+                    <a:xfrm>
+                      <a:off x="0" y="0"/>
+                      <a:ext cx="3533775" cy="1352550"/>
+                    </a:xfrm>
+                    <a:prstGeom prst="rect">
+                      <a:avLst/>
+                    </a:prstGeom>
+                  </pic:spPr>
+                </pic:pic>
+              </a:graphicData>
+            </a:graphic>
+          </wp:inline>
+        </w:drawing>
+      </w:r>
+    </w:p>
+    <w:p>
+      <w:pPr>
+        <w:rPr>
+          <w:rFonts w:ascii="Verdana" w:hAnsi="Verdana"/>
+        </w:rPr>
+      </w:pPr>
+      <w:r>
+        <w:rPr>
+          <w:noProof/>
+        </w:rPr>
+        <w:drawing>
+          <wp:inline distT="0" distB="0" distL="0" distR="0" wp14:anchorId="6A733782" wp14:editId="61257454">
+            <wp:extent cx="3486150" cy="1362075"/>
+            <wp:effectExtent l="0" t="0" r="0" b="9525"/>
+            <wp:docPr id="15" name="Picture 15"/>
             <wp:cNvGraphicFramePr>
               <a:graphicFrameLocks xmlns:a="http://schemas.openxmlformats.org/drawingml/2006/main" noChangeAspect="1"/>
             </wp:cNvGraphicFramePr>
@@ -1390,7 +1581,7 @@
                   <pic:spPr>
                     <a:xfrm>
                       <a:off x="0" y="0"/>
-                      <a:ext cx="3857625" cy="2562225"/>
+                      <a:ext cx="3486150" cy="1362075"/>
                     </a:xfrm>
                     <a:prstGeom prst="rect">
                       <a:avLst/>
@@ -1405,22 +1596,27 @@
     </w:p>
     <w:p>
       <w:pPr>
-        <w:pStyle w:val="ListParagraph"/>
-        <w:rPr>
-          <w:rFonts w:ascii="Verdana" w:hAnsi="Verdana"/>
-        </w:rPr>
-      </w:pPr>
-      <w:r>
-        <w:rPr>
-          <w:rFonts w:ascii="Verdana" w:hAnsi="Verdana"/>
+        <w:rPr>
+          <w:rFonts w:ascii="Verdana" w:hAnsi="Verdana"/>
+        </w:rPr>
+      </w:pPr>
+    </w:p>
+    <w:p>
+      <w:pPr>
+        <w:rPr>
+          <w:rFonts w:ascii="Verdana" w:hAnsi="Verdana"/>
+        </w:rPr>
+      </w:pPr>
+      <w:r>
+        <w:rPr>
           <w:noProof/>
         </w:rPr>
         <w:lastRenderedPageBreak/>
         <w:drawing>
-          <wp:inline distT="0" distB="0" distL="0" distR="0" wp14:anchorId="2E13C500" wp14:editId="47795183">
-            <wp:extent cx="5943600" cy="866775"/>
+          <wp:inline distT="0" distB="0" distL="0" distR="0" wp14:anchorId="216CF9A8" wp14:editId="6CB25821">
+            <wp:extent cx="4991100" cy="4029075"/>
             <wp:effectExtent l="0" t="0" r="0" b="9525"/>
-            <wp:docPr id="6" name="Picture 6"/>
+            <wp:docPr id="16" name="Picture 16"/>
             <wp:cNvGraphicFramePr>
               <a:graphicFrameLocks xmlns:a="http://schemas.openxmlformats.org/drawingml/2006/main" noChangeAspect="1"/>
             </wp:cNvGraphicFramePr>
@@ -1440,7 +1636,7 @@
                   <pic:spPr>
                     <a:xfrm>
                       <a:off x="0" y="0"/>
-                      <a:ext cx="5943600" cy="866775"/>
+                      <a:ext cx="4991100" cy="4029075"/>
                     </a:xfrm>
                     <a:prstGeom prst="rect">
                       <a:avLst/>
@@ -1455,73 +1651,40 @@
     </w:p>
     <w:p>
       <w:pPr>
-        <w:pStyle w:val="ListParagraph"/>
-        <w:rPr>
-          <w:rFonts w:ascii="Verdana" w:hAnsi="Verdana"/>
-        </w:rPr>
-      </w:pPr>
-    </w:p>
-    <w:p>
-      <w:pPr>
-        <w:rPr>
-          <w:rFonts w:ascii="Verdana" w:hAnsi="Verdana"/>
-          <w:u w:val="single"/>
-        </w:rPr>
-      </w:pPr>
-      <w:r>
-        <w:rPr>
-          <w:rFonts w:ascii="Verdana" w:hAnsi="Verdana"/>
-          <w:u w:val="single"/>
-        </w:rPr>
-        <w:t xml:space="preserve">How to freely </w:t>
-      </w:r>
-      <w:r>
-        <w:rPr>
-          <w:rFonts w:ascii="Verdana" w:hAnsi="Verdana"/>
-          <w:u w:val="single"/>
-        </w:rPr>
-        <w:t xml:space="preserve">login to </w:t>
+        <w:rPr>
+          <w:rFonts w:ascii="Verdana" w:hAnsi="Verdana"/>
+        </w:rPr>
+      </w:pPr>
+    </w:p>
+    <w:p>
+      <w:pPr>
+        <w:rPr>
+          <w:rFonts w:ascii="Verdana" w:hAnsi="Verdana"/>
+        </w:rPr>
+      </w:pPr>
+      <w:r>
+        <w:rPr>
+          <w:rFonts w:ascii="Verdana" w:hAnsi="Verdana"/>
+        </w:rPr>
+        <w:t xml:space="preserve">Fill out the form by using the information found on </w:t>
       </w:r>
       <w:proofErr w:type="spellStart"/>
       <w:r>
         <w:rPr>
           <w:rFonts w:ascii="Verdana" w:hAnsi="Verdana"/>
-          <w:u w:val="single"/>
         </w:rPr>
         <w:t>GearHost</w:t>
       </w:r>
       <w:proofErr w:type="spellEnd"/>
-    </w:p>
-    <w:p>
-      <w:pPr>
-        <w:pStyle w:val="ListParagraph"/>
-        <w:numPr>
-          <w:ilvl w:val="0"/>
-          <w:numId w:val="8"/>
-        </w:numPr>
-        <w:rPr>
-          <w:rFonts w:ascii="Verdana" w:hAnsi="Verdana"/>
-        </w:rPr>
-      </w:pPr>
-      <w:r>
-        <w:rPr>
-          <w:rFonts w:ascii="Verdana" w:hAnsi="Verdana"/>
-        </w:rPr>
-        <w:t xml:space="preserve">Navigate to </w:t>
-      </w:r>
-      <w:hyperlink r:id="rId21" w:history="1">
-        <w:r>
-          <w:rPr>
-            <w:rStyle w:val="Hyperlink"/>
-            <w:rFonts w:ascii="Verdana" w:hAnsi="Verdana"/>
-          </w:rPr>
-          <w:t>https://www.gearhost.com/</w:t>
-        </w:r>
-      </w:hyperlink>
-    </w:p>
-    <w:p>
-      <w:pPr>
-        <w:ind w:left="360"/>
+      <w:r>
+        <w:rPr>
+          <w:rFonts w:ascii="Verdana" w:hAnsi="Verdana"/>
+        </w:rPr>
+        <w:t xml:space="preserve"> below:</w:t>
+      </w:r>
+    </w:p>
+    <w:p>
+      <w:pPr>
         <w:rPr>
           <w:rFonts w:ascii="Verdana" w:hAnsi="Verdana"/>
         </w:rPr>
@@ -1531,10 +1694,65 @@
           <w:noProof/>
         </w:rPr>
         <w:drawing>
-          <wp:inline distT="0" distB="0" distL="0" distR="0" wp14:anchorId="71403B06" wp14:editId="7A6A75D3">
-            <wp:extent cx="5943600" cy="678815"/>
-            <wp:effectExtent l="0" t="0" r="0" b="6985"/>
-            <wp:docPr id="8" name="Picture 8"/>
+          <wp:inline distT="0" distB="0" distL="0" distR="0" wp14:anchorId="60B7D8BA" wp14:editId="3B42C059">
+            <wp:extent cx="5943600" cy="2473325"/>
+            <wp:effectExtent l="0" t="0" r="0" b="3175"/>
+            <wp:docPr id="17" name="Picture 17"/>
+            <wp:cNvGraphicFramePr>
+              <a:graphicFrameLocks xmlns:a="http://schemas.openxmlformats.org/drawingml/2006/main" noChangeAspect="1"/>
+            </wp:cNvGraphicFramePr>
+            <a:graphic xmlns:a="http://schemas.openxmlformats.org/drawingml/2006/main">
+              <a:graphicData uri="http://schemas.openxmlformats.org/drawingml/2006/picture">
+                <pic:pic xmlns:pic="http://schemas.openxmlformats.org/drawingml/2006/picture">
+                  <pic:nvPicPr>
+                    <pic:cNvPr id="1" name=""/>
+                    <pic:cNvPicPr/>
+                  </pic:nvPicPr>
+                  <pic:blipFill>
+                    <a:blip r:embed="rId21"/>
+                    <a:stretch>
+                      <a:fillRect/>
+                    </a:stretch>
+                  </pic:blipFill>
+                  <pic:spPr>
+                    <a:xfrm>
+                      <a:off x="0" y="0"/>
+                      <a:ext cx="5943600" cy="2473325"/>
+                    </a:xfrm>
+                    <a:prstGeom prst="rect">
+                      <a:avLst/>
+                    </a:prstGeom>
+                  </pic:spPr>
+                </pic:pic>
+              </a:graphicData>
+            </a:graphic>
+          </wp:inline>
+        </w:drawing>
+      </w:r>
+    </w:p>
+    <w:p>
+      <w:pPr>
+        <w:rPr>
+          <w:rFonts w:ascii="Verdana" w:hAnsi="Verdana"/>
+        </w:rPr>
+      </w:pPr>
+    </w:p>
+    <w:p>
+      <w:pPr>
+        <w:rPr>
+          <w:rFonts w:ascii="Verdana" w:hAnsi="Verdana"/>
+        </w:rPr>
+      </w:pPr>
+      <w:r>
+        <w:rPr>
+          <w:noProof/>
+        </w:rPr>
+        <w:lastRenderedPageBreak/>
+        <w:drawing>
+          <wp:inline distT="0" distB="0" distL="0" distR="0" wp14:anchorId="3294CFED" wp14:editId="11F98088">
+            <wp:extent cx="5095875" cy="4057650"/>
+            <wp:effectExtent l="0" t="0" r="9525" b="0"/>
+            <wp:docPr id="18" name="Picture 18"/>
             <wp:cNvGraphicFramePr>
               <a:graphicFrameLocks xmlns:a="http://schemas.openxmlformats.org/drawingml/2006/main" noChangeAspect="1"/>
             </wp:cNvGraphicFramePr>
@@ -1554,7 +1772,7 @@
                   <pic:spPr>
                     <a:xfrm>
                       <a:off x="0" y="0"/>
-                      <a:ext cx="5943600" cy="678815"/>
+                      <a:ext cx="5095875" cy="4057650"/>
                     </a:xfrm>
                     <a:prstGeom prst="rect">
                       <a:avLst/>
@@ -1569,66 +1787,39 @@
     </w:p>
     <w:p>
       <w:pPr>
-        <w:ind w:left="360"/>
-        <w:rPr>
-          <w:rFonts w:ascii="Verdana" w:hAnsi="Verdana"/>
-        </w:rPr>
-      </w:pPr>
-    </w:p>
-    <w:p>
-      <w:pPr>
-        <w:ind w:left="360"/>
-        <w:rPr>
-          <w:rFonts w:ascii="Verdana" w:hAnsi="Verdana"/>
-        </w:rPr>
-      </w:pPr>
-    </w:p>
-    <w:p>
-      <w:pPr>
-        <w:ind w:left="360"/>
-        <w:rPr>
-          <w:rFonts w:ascii="Verdana" w:hAnsi="Verdana"/>
-        </w:rPr>
-      </w:pPr>
-    </w:p>
-    <w:p>
-      <w:pPr>
-        <w:ind w:left="360"/>
-        <w:rPr>
-          <w:rFonts w:ascii="Verdana" w:hAnsi="Verdana"/>
-        </w:rPr>
-      </w:pPr>
-    </w:p>
-    <w:p>
-      <w:pPr>
-        <w:ind w:left="360"/>
-        <w:rPr>
-          <w:rFonts w:ascii="Verdana" w:hAnsi="Verdana"/>
-        </w:rPr>
-      </w:pPr>
-    </w:p>
-    <w:p>
-      <w:pPr>
-        <w:ind w:left="360"/>
-        <w:rPr>
-          <w:rFonts w:ascii="Verdana" w:hAnsi="Verdana"/>
-        </w:rPr>
-      </w:pPr>
-    </w:p>
-    <w:p>
-      <w:pPr>
-        <w:ind w:left="360"/>
-        <w:rPr>
-          <w:rFonts w:ascii="Verdana" w:hAnsi="Verdana"/>
-        </w:rPr>
-      </w:pPr>
+        <w:rPr>
+          <w:rFonts w:ascii="Verdana" w:hAnsi="Verdana"/>
+        </w:rPr>
+      </w:pPr>
+    </w:p>
+    <w:p>
+      <w:pPr>
+        <w:rPr>
+          <w:rFonts w:ascii="Verdana" w:hAnsi="Verdana"/>
+        </w:rPr>
+      </w:pPr>
+    </w:p>
+    <w:p>
+      <w:pPr>
+        <w:rPr>
+          <w:rFonts w:ascii="Verdana" w:hAnsi="Verdana"/>
+          <w:u w:val="single"/>
+        </w:rPr>
+      </w:pPr>
+      <w:r>
+        <w:rPr>
+          <w:rFonts w:ascii="Verdana" w:hAnsi="Verdana"/>
+          <w:u w:val="single"/>
+        </w:rPr>
+        <w:t>How to freely install MySQL Workbench</w:t>
+      </w:r>
     </w:p>
     <w:p>
       <w:pPr>
         <w:pStyle w:val="ListParagraph"/>
         <w:numPr>
           <w:ilvl w:val="0"/>
-          <w:numId w:val="8"/>
+          <w:numId w:val="6"/>
         </w:numPr>
         <w:rPr>
           <w:rFonts w:ascii="Verdana" w:hAnsi="Verdana"/>
@@ -1638,85 +1829,24 @@
         <w:rPr>
           <w:rFonts w:ascii="Verdana" w:hAnsi="Verdana"/>
         </w:rPr>
-        <w:t xml:space="preserve">Login using the credentials below or you can also find them in the credentials text file in the </w:t>
-      </w:r>
-      <w:proofErr w:type="gramStart"/>
-      <w:r>
-        <w:rPr>
-          <w:rFonts w:ascii="Verdana" w:hAnsi="Verdana"/>
-        </w:rPr>
-        <w:t>docs</w:t>
-      </w:r>
-      <w:proofErr w:type="gramEnd"/>
-      <w:r>
-        <w:rPr>
-          <w:rFonts w:ascii="Verdana" w:hAnsi="Verdana"/>
-        </w:rPr>
-        <w:t xml:space="preserve"> section of the repository</w:t>
-      </w:r>
-    </w:p>
-    <w:p>
-      <w:pPr>
-        <w:pStyle w:val="ListParagraph"/>
-        <w:rPr>
-          <w:rFonts w:ascii="Verdana" w:hAnsi="Verdana"/>
-        </w:rPr>
-      </w:pPr>
-      <w:r>
-        <w:rPr>
-          <w:noProof/>
-        </w:rPr>
-        <w:drawing>
-          <wp:inline distT="0" distB="0" distL="0" distR="0" wp14:anchorId="23EEEC49" wp14:editId="1FEB8264">
-            <wp:extent cx="3886200" cy="2028825"/>
-            <wp:effectExtent l="0" t="0" r="0" b="9525"/>
-            <wp:docPr id="7" name="Picture 7"/>
-            <wp:cNvGraphicFramePr>
-              <a:graphicFrameLocks xmlns:a="http://schemas.openxmlformats.org/drawingml/2006/main" noChangeAspect="1"/>
-            </wp:cNvGraphicFramePr>
-            <a:graphic xmlns:a="http://schemas.openxmlformats.org/drawingml/2006/main">
-              <a:graphicData uri="http://schemas.openxmlformats.org/drawingml/2006/picture">
-                <pic:pic xmlns:pic="http://schemas.openxmlformats.org/drawingml/2006/picture">
-                  <pic:nvPicPr>
-                    <pic:cNvPr id="1" name=""/>
-                    <pic:cNvPicPr/>
-                  </pic:nvPicPr>
-                  <pic:blipFill>
-                    <a:blip r:embed="rId23"/>
-                    <a:stretch>
-                      <a:fillRect/>
-                    </a:stretch>
-                  </pic:blipFill>
-                  <pic:spPr>
-                    <a:xfrm>
-                      <a:off x="0" y="0"/>
-                      <a:ext cx="3886200" cy="2028825"/>
-                    </a:xfrm>
-                    <a:prstGeom prst="rect">
-                      <a:avLst/>
-                    </a:prstGeom>
-                  </pic:spPr>
-                </pic:pic>
-              </a:graphicData>
-            </a:graphic>
-          </wp:inline>
-        </w:drawing>
-      </w:r>
-    </w:p>
-    <w:p>
-      <w:pPr>
-        <w:pStyle w:val="ListParagraph"/>
-        <w:rPr>
-          <w:rFonts w:ascii="Verdana" w:hAnsi="Verdana"/>
-        </w:rPr>
-      </w:pPr>
+        <w:t xml:space="preserve">Navigate to </w:t>
+      </w:r>
+      <w:hyperlink r:id="rId23" w:history="1">
+        <w:r>
+          <w:rPr>
+            <w:rStyle w:val="Hyperlink"/>
+            <w:rFonts w:ascii="Verdana" w:hAnsi="Verdana"/>
+          </w:rPr>
+          <w:t>https://dev.mysql.com/downloads/</w:t>
+        </w:r>
+      </w:hyperlink>
     </w:p>
     <w:p>
       <w:pPr>
         <w:pStyle w:val="ListParagraph"/>
         <w:numPr>
           <w:ilvl w:val="0"/>
-          <w:numId w:val="8"/>
+          <w:numId w:val="6"/>
         </w:numPr>
         <w:rPr>
           <w:rFonts w:ascii="Verdana" w:hAnsi="Verdana"/>
@@ -1726,7 +1856,7 @@
         <w:rPr>
           <w:rFonts w:ascii="Verdana" w:hAnsi="Verdana"/>
         </w:rPr>
-        <w:t>Below you can see the Cloud Site</w:t>
+        <w:t>Find the proper version and click download.</w:t>
       </w:r>
     </w:p>
     <w:p>
@@ -1738,14 +1868,14 @@
       </w:pPr>
       <w:r>
         <w:rPr>
+          <w:rFonts w:ascii="Verdana" w:hAnsi="Verdana"/>
           <w:noProof/>
         </w:rPr>
-        <w:lastRenderedPageBreak/>
         <w:drawing>
-          <wp:inline distT="0" distB="0" distL="0" distR="0" wp14:anchorId="1AF13BB0" wp14:editId="36BD7E8C">
-            <wp:extent cx="5943600" cy="2631440"/>
-            <wp:effectExtent l="0" t="0" r="0" b="0"/>
-            <wp:docPr id="9" name="Picture 9"/>
+          <wp:inline distT="0" distB="0" distL="0" distR="0" wp14:anchorId="21B4E79B" wp14:editId="3425ED77">
+            <wp:extent cx="3857625" cy="2562225"/>
+            <wp:effectExtent l="0" t="0" r="9525" b="9525"/>
+            <wp:docPr id="5" name="Picture 5"/>
             <wp:cNvGraphicFramePr>
               <a:graphicFrameLocks xmlns:a="http://schemas.openxmlformats.org/drawingml/2006/main" noChangeAspect="1"/>
             </wp:cNvGraphicFramePr>
@@ -1765,7 +1895,7 @@
                   <pic:spPr>
                     <a:xfrm>
                       <a:off x="0" y="0"/>
-                      <a:ext cx="5943600" cy="2631440"/>
+                      <a:ext cx="3857625" cy="2562225"/>
                     </a:xfrm>
                     <a:prstGeom prst="rect">
                       <a:avLst/>
@@ -1785,41 +1915,17 @@
           <w:rFonts w:ascii="Verdana" w:hAnsi="Verdana"/>
         </w:rPr>
       </w:pPr>
-    </w:p>
-    <w:p>
-      <w:pPr>
-        <w:pStyle w:val="ListParagraph"/>
-        <w:numPr>
-          <w:ilvl w:val="0"/>
-          <w:numId w:val="8"/>
-        </w:numPr>
-        <w:rPr>
-          <w:rFonts w:ascii="Verdana" w:hAnsi="Verdana"/>
-        </w:rPr>
-      </w:pPr>
-      <w:r>
-        <w:rPr>
-          <w:rFonts w:ascii="Verdana" w:hAnsi="Verdana"/>
-        </w:rPr>
-        <w:t>Clicking on Databases brings you to the database of the Cloud Site</w:t>
-      </w:r>
-    </w:p>
-    <w:p>
-      <w:pPr>
-        <w:pStyle w:val="ListParagraph"/>
-        <w:rPr>
-          <w:rFonts w:ascii="Verdana" w:hAnsi="Verdana"/>
-        </w:rPr>
-      </w:pPr>
-      <w:r>
-        <w:rPr>
+      <w:r>
+        <w:rPr>
+          <w:rFonts w:ascii="Verdana" w:hAnsi="Verdana"/>
           <w:noProof/>
         </w:rPr>
+        <w:lastRenderedPageBreak/>
         <w:drawing>
-          <wp:inline distT="0" distB="0" distL="0" distR="0" wp14:anchorId="7A009BE9" wp14:editId="6CC14F25">
-            <wp:extent cx="5943600" cy="1186180"/>
-            <wp:effectExtent l="0" t="0" r="0" b="0"/>
-            <wp:docPr id="10" name="Picture 10"/>
+          <wp:inline distT="0" distB="0" distL="0" distR="0" wp14:anchorId="2E13C500" wp14:editId="47795183">
+            <wp:extent cx="5943600" cy="866775"/>
+            <wp:effectExtent l="0" t="0" r="0" b="9525"/>
+            <wp:docPr id="6" name="Picture 6"/>
             <wp:cNvGraphicFramePr>
               <a:graphicFrameLocks xmlns:a="http://schemas.openxmlformats.org/drawingml/2006/main" noChangeAspect="1"/>
             </wp:cNvGraphicFramePr>
@@ -1839,7 +1945,7 @@
                   <pic:spPr>
                     <a:xfrm>
                       <a:off x="0" y="0"/>
-                      <a:ext cx="5943600" cy="1186180"/>
+                      <a:ext cx="5943600" cy="866775"/>
                     </a:xfrm>
                     <a:prstGeom prst="rect">
                       <a:avLst/>
@@ -1851,6 +1957,14 @@
           </wp:inline>
         </w:drawing>
       </w:r>
+    </w:p>
+    <w:p>
+      <w:pPr>
+        <w:pStyle w:val="ListParagraph"/>
+        <w:rPr>
+          <w:rFonts w:ascii="Verdana" w:hAnsi="Verdana"/>
+        </w:rPr>
+      </w:pPr>
     </w:p>
     <w:sectPr>
       <w:pgSz w:w="12240" w:h="15840"/>

</xml_diff>